<commit_message>
now a project, may continue work
</commit_message>
<xml_diff>
--- a/ThirdTask/IKBO-03-21 Khrechko Sergey report 3.docx
+++ b/ThirdTask/IKBO-03-21 Khrechko Sergey report 3.docx
@@ -2546,7 +2546,7 @@
           <w:lang w:val="en-US"/>
         </w:rPr>
         <w:pict>
-          <v:shape id="_x0000_i1027" type="#_x0000_t75" style="width:462.75pt;height:78pt">
+          <v:shape id="_x0000_i1027" type="#_x0000_t75" style="width:462.75pt;height:77.25pt">
             <v:imagedata r:id="rId7" o:title=""/>
           </v:shape>
         </w:pict>
@@ -2776,6 +2776,9 @@
       <w:pPr>
         <w:pStyle w:val="14-15"/>
         <w:jc w:val="center"/>
+        <w:rPr>
+          <w:lang w:val="en-US"/>
+        </w:rPr>
       </w:pPr>
       <w:r>
         <w:t xml:space="preserve">Рисунок </w:t>
@@ -2797,16 +2800,46 @@
       </w:r>
       <w:r>
         <w:t>с рехэшированием</w:t>
+      </w:r>
+    </w:p>
+    <w:p>
+      <w:pPr>
+        <w:pStyle w:val="14-15"/>
+        <w:rPr>
+          <w:lang w:val="en-US"/>
+        </w:rPr>
+      </w:pPr>
+      <w:r>
+        <w:t>На след. Рис. Видно, что после удаления 40-ка, на позиции 1 в таблице (удаление проверено, присваивает -2), поиск пошел искать дальше, и добавив 3 (</w:t>
+      </w:r>
+      <w:r>
+        <w:rPr>
+          <w:lang w:val="en-US"/>
+        </w:rPr>
+        <w:t>hash</w:t>
+      </w:r>
+      <w:r>
+        <w:t xml:space="preserve">2 </w:t>
+      </w:r>
+      <w:r>
+        <w:t>для 20), нашел искомое.</w:t>
       </w:r>
     </w:p>
     <w:p>
       <w:pPr>
         <w:pStyle w:val="14-15"/>
         <w:jc w:val="center"/>
+      </w:pPr>
+      <w:r>
         <w:rPr>
           <w:lang w:val="en-US"/>
         </w:rPr>
-      </w:pPr>
+        <w:pict>
+          <v:shape id="_x0000_i1034" type="#_x0000_t75" style="width:461.25pt;height:91.5pt">
+            <v:imagedata r:id="rId14" o:title=""/>
+          </v:shape>
+        </w:pict>
+      </w:r>
     </w:p>
     <w:p>
       <w:pPr>
@@ -2816,6 +2849,18 @@
           <w:lang w:val="en-US"/>
         </w:rPr>
       </w:pPr>
+      <w:r>
+        <w:t xml:space="preserve">Рисунок </w:t>
+      </w:r>
+      <w:r>
+        <w:rPr>
+          <w:highlight w:val="yellow"/>
+        </w:rPr>
+        <w:t>1</w:t>
+      </w:r>
+      <w:r>
+        <w:t>. Тестирование поиска</w:t>
+      </w:r>
     </w:p>
     <w:p>
       <w:pPr>
@@ -2825,14 +2870,75 @@
           <w:lang w:val="en-US"/>
         </w:rPr>
       </w:pPr>
+      <w:r>
+        <w:rPr>
+          <w:lang w:val="en-US"/>
+        </w:rPr>
+        <w:pict>
+          <v:shape id="_x0000_i1035" type="#_x0000_t75" style="width:462.75pt;height:101.25pt">
+            <v:imagedata r:id="rId15" o:title=""/>
+          </v:shape>
+        </w:pict>
+      </w:r>
+    </w:p>
+    <w:p>
+      <w:pPr>
+        <w:pStyle w:val="14-15"/>
+        <w:jc w:val="center"/>
+        <w:rPr>
+          <w:lang w:val="en-US"/>
+        </w:rPr>
+      </w:pPr>
+      <w:r>
+        <w:t xml:space="preserve">Рисунок </w:t>
+      </w:r>
+      <w:r>
+        <w:rPr>
+          <w:highlight w:val="yellow"/>
+        </w:rPr>
+        <w:t>1</w:t>
+      </w:r>
+      <w:r>
+        <w:t>. Тестирование поиска</w:t>
+      </w:r>
+    </w:p>
+    <w:p>
+      <w:pPr>
+        <w:pStyle w:val="14-15"/>
+        <w:jc w:val="center"/>
+        <w:rPr>
+          <w:lang w:val="en-US"/>
+        </w:rPr>
+      </w:pPr>
+    </w:p>
+    <w:p>
+      <w:pPr>
+        <w:pStyle w:val="14-15"/>
+        <w:jc w:val="center"/>
+      </w:pPr>
+    </w:p>
+    <w:p>
+      <w:pPr>
+        <w:pStyle w:val="14-15"/>
+        <w:jc w:val="center"/>
+      </w:pPr>
+    </w:p>
+    <w:p>
+      <w:pPr>
+        <w:pStyle w:val="14-15"/>
+        <w:jc w:val="center"/>
+      </w:pPr>
+    </w:p>
+    <w:p>
+      <w:pPr>
+        <w:pStyle w:val="14-15"/>
+        <w:jc w:val="center"/>
+      </w:pPr>
     </w:p>
     <w:p>
       <w:pPr>
         <w:pStyle w:val="14-15"/>
         <w:spacing w:before="100" w:beforeAutospacing="1" w:after="0" w:afterAutospacing="0"/>
-        <w:rPr>
-          <w:lang w:val="en-US"/>
-        </w:rPr>
       </w:pPr>
     </w:p>
     <w:p>
@@ -2840,9 +2946,6 @@
         <w:pStyle w:val="14-15"/>
         <w:spacing w:before="100" w:beforeAutospacing="1" w:after="0" w:afterAutospacing="0"/>
         <w:jc w:val="center"/>
-        <w:rPr>
-          <w:lang w:val="en-US"/>
-        </w:rPr>
       </w:pPr>
     </w:p>
     <w:p>

</xml_diff>

<commit_message>
probably finished all functions for third
</commit_message>
<xml_diff>
--- a/ThirdTask/IKBO-03-21 Khrechko Sergey report 3.docx
+++ b/ThirdTask/IKBO-03-21 Khrechko Sergey report 3.docx
@@ -2776,9 +2776,6 @@
       <w:pPr>
         <w:pStyle w:val="14-15"/>
         <w:jc w:val="center"/>
-        <w:rPr>
-          <w:lang w:val="en-US"/>
-        </w:rPr>
       </w:pPr>
       <w:r>
         <w:t xml:space="preserve">Рисунок </w:t>
@@ -2793,9 +2790,6 @@
         <w:t>. Тестирование добавления</w:t>
       </w:r>
       <w:r>
-        <w:rPr>
-          <w:lang w:val="en-US"/>
-        </w:rPr>
         <w:t xml:space="preserve"> </w:t>
       </w:r>
       <w:r>
@@ -2805,9 +2799,6 @@
     <w:p>
       <w:pPr>
         <w:pStyle w:val="14-15"/>
-        <w:rPr>
-          <w:lang w:val="en-US"/>
-        </w:rPr>
       </w:pPr>
       <w:r>
         <w:t>На след. Рис. Видно, что после удаления 40-ка, на позиции 1 в таблице (удаление проверено, присваивает -2), поиск пошел искать дальше, и добавив 3 (</w:t>
@@ -2909,6 +2900,248 @@
         <w:rPr>
           <w:lang w:val="en-US"/>
         </w:rPr>
+      </w:pPr>
+      <w:r>
+        <w:rPr>
+          <w:lang w:val="en-US"/>
+        </w:rPr>
+        <w:pict>
+          <v:shape id="_x0000_i1036" type="#_x0000_t75" style="width:402.75pt;height:95.25pt">
+            <v:imagedata r:id="rId16" o:title=""/>
+          </v:shape>
+        </w:pict>
+      </w:r>
+    </w:p>
+    <w:p>
+      <w:pPr>
+        <w:pStyle w:val="14-15"/>
+        <w:jc w:val="center"/>
+        <w:rPr>
+          <w:lang w:val="en-US"/>
+        </w:rPr>
+      </w:pPr>
+      <w:r>
+        <w:t xml:space="preserve">Рисунок </w:t>
+      </w:r>
+      <w:r>
+        <w:rPr>
+          <w:highlight w:val="yellow"/>
+        </w:rPr>
+        <w:t>1</w:t>
+      </w:r>
+      <w:r>
+        <w:t>. Тестирование перевода в бинарный файл</w:t>
+      </w:r>
+    </w:p>
+    <w:p>
+      <w:pPr>
+        <w:pStyle w:val="14-15"/>
+        <w:jc w:val="center"/>
+        <w:rPr>
+          <w:lang w:val="en-US"/>
+        </w:rPr>
+      </w:pPr>
+      <w:r>
+        <w:rPr>
+          <w:lang w:val="en-US"/>
+        </w:rPr>
+        <w:pict>
+          <v:shape id="_x0000_i1037" type="#_x0000_t75" style="width:372.75pt;height:120.75pt">
+            <v:imagedata r:id="rId17" o:title=""/>
+          </v:shape>
+        </w:pict>
+      </w:r>
+    </w:p>
+    <w:p>
+      <w:pPr>
+        <w:pStyle w:val="14-15"/>
+        <w:jc w:val="center"/>
+      </w:pPr>
+      <w:r>
+        <w:t xml:space="preserve">Рисунок </w:t>
+      </w:r>
+      <w:r>
+        <w:rPr>
+          <w:highlight w:val="yellow"/>
+        </w:rPr>
+        <w:t>1</w:t>
+      </w:r>
+      <w:r>
+        <w:t>. Тестирование получения записи файла</w:t>
+      </w:r>
+    </w:p>
+    <w:p>
+      <w:pPr>
+        <w:pStyle w:val="14-15"/>
+        <w:jc w:val="center"/>
+        <w:rPr>
+          <w:lang w:val="en-US"/>
+        </w:rPr>
+      </w:pPr>
+      <w:r>
+        <w:rPr>
+          <w:lang w:val="en-US"/>
+        </w:rPr>
+        <w:pict>
+          <v:shape id="_x0000_i1038" type="#_x0000_t75" style="width:316.5pt;height:106.5pt">
+            <v:imagedata r:id="rId18" o:title=""/>
+          </v:shape>
+        </w:pict>
+      </w:r>
+    </w:p>
+    <w:p>
+      <w:pPr>
+        <w:pStyle w:val="14-15"/>
+        <w:jc w:val="center"/>
+      </w:pPr>
+      <w:r>
+        <w:t xml:space="preserve">Рисунок </w:t>
+      </w:r>
+      <w:r>
+        <w:rPr>
+          <w:highlight w:val="yellow"/>
+        </w:rPr>
+        <w:t>1</w:t>
+      </w:r>
+      <w:r>
+        <w:t>. Тестирование удаления записи</w:t>
+      </w:r>
+      <w:r>
+        <w:t xml:space="preserve"> </w:t>
+      </w:r>
+      <w:r>
+        <w:t xml:space="preserve">по </w:t>
+      </w:r>
+      <w:r>
+        <w:rPr>
+          <w:lang w:val="en-US"/>
+        </w:rPr>
+        <w:t>id</w:t>
+      </w:r>
+    </w:p>
+    <w:p>
+      <w:pPr>
+        <w:pStyle w:val="14-15"/>
+        <w:jc w:val="center"/>
+        <w:rPr>
+          <w:lang w:val="en-US"/>
+        </w:rPr>
+      </w:pPr>
+      <w:r>
+        <w:rPr>
+          <w:lang w:val="en-US"/>
+        </w:rPr>
+        <w:pict>
+          <v:shape id="_x0000_i1039" type="#_x0000_t75" style="width:465pt;height:308.25pt">
+            <v:imagedata r:id="rId19" o:title=""/>
+          </v:shape>
+        </w:pict>
+      </w:r>
+    </w:p>
+    <w:p>
+      <w:pPr>
+        <w:pStyle w:val="14-15"/>
+        <w:jc w:val="center"/>
+      </w:pPr>
+      <w:r>
+        <w:t xml:space="preserve">Рисунок </w:t>
+      </w:r>
+      <w:r>
+        <w:rPr>
+          <w:highlight w:val="yellow"/>
+        </w:rPr>
+        <w:t>1</w:t>
+      </w:r>
+      <w:r>
+        <w:t>. Тестирование удаления записи</w:t>
+      </w:r>
+      <w:r>
+        <w:t xml:space="preserve"> </w:t>
+      </w:r>
+      <w:r>
+        <w:t>по индексу</w:t>
+      </w:r>
+    </w:p>
+    <w:p>
+      <w:pPr>
+        <w:pStyle w:val="14-15"/>
+      </w:pPr>
+      <w:r>
+        <w:tab/>
+        <w:t>Мы добавляем на позицию 2 и в конец (на позиции два уже есть запись =</w:t>
+      </w:r>
+      <w:r>
+        <w:t>&gt;</w:t>
+      </w:r>
+      <w:r>
+        <w:t xml:space="preserve"> заменяем, это для записи в удаленные позиции, если вдруг понадобится)</w:t>
+      </w:r>
+    </w:p>
+    <w:p>
+      <w:pPr>
+        <w:pStyle w:val="14-15"/>
+        <w:jc w:val="center"/>
+        <w:rPr>
+          <w:lang w:val="en-US"/>
+        </w:rPr>
+      </w:pPr>
+      <w:r>
+        <w:rPr>
+          <w:lang w:val="en-US"/>
+        </w:rPr>
+        <w:pict>
+          <v:shape id="_x0000_i1040" type="#_x0000_t75" style="width:444.75pt;height:213pt">
+            <v:imagedata r:id="rId20" o:title=""/>
+          </v:shape>
+        </w:pict>
+      </w:r>
+    </w:p>
+    <w:p>
+      <w:pPr>
+        <w:pStyle w:val="14-15"/>
+        <w:jc w:val="center"/>
+      </w:pPr>
+      <w:r>
+        <w:t xml:space="preserve">Рисунок </w:t>
+      </w:r>
+      <w:r>
+        <w:rPr>
+          <w:highlight w:val="yellow"/>
+        </w:rPr>
+        <w:t>1</w:t>
+      </w:r>
+      <w:r>
+        <w:t>. Тестирование добавления записи</w:t>
+      </w:r>
+    </w:p>
+    <w:p>
+      <w:pPr>
+        <w:pStyle w:val="14-15"/>
+        <w:jc w:val="center"/>
+      </w:pPr>
+    </w:p>
+    <w:p>
+      <w:pPr>
+        <w:pStyle w:val="14-15"/>
+        <w:jc w:val="center"/>
+      </w:pPr>
+    </w:p>
+    <w:p>
+      <w:pPr>
+        <w:pStyle w:val="14-15"/>
+        <w:jc w:val="center"/>
+      </w:pPr>
+    </w:p>
+    <w:p>
+      <w:pPr>
+        <w:pStyle w:val="14-15"/>
+        <w:jc w:val="center"/>
+      </w:pPr>
+    </w:p>
+    <w:p>
+      <w:pPr>
+        <w:pStyle w:val="14-15"/>
+        <w:jc w:val="center"/>
       </w:pPr>
     </w:p>
     <w:p>

</xml_diff>